<commit_message>
Finished Legend Bbox Bug
</commit_message>
<xml_diff>
--- a/D3/bug_desc/bbox_tight_legend.docx
+++ b/D3/bug_desc/bbox_tight_legend.docx
@@ -74,15 +74,7 @@
           <w:sz w:val="24"/>
           <w:szCs w:val="24"/>
         </w:rPr>
-        <w:t xml:space="preserve"> /bug_snippets/</w:t>
-      </w:r>
-      <w:r>
-        <w:rPr>
-          <w:rFonts w:ascii="Times New Roman" w:hAnsi="Times New Roman" w:cs="Times New Roman"/>
-          <w:sz w:val="24"/>
-          <w:szCs w:val="24"/>
-        </w:rPr>
-        <w:t>bbox_tight_missing_legend.py</w:t>
+        <w:t xml:space="preserve"> /bug_snippets/bbox_tight_missing_legend.py</w:t>
       </w:r>
     </w:p>
     <w:p>
@@ -111,7 +103,7 @@
           <w:szCs w:val="24"/>
         </w:rPr>
         <w:drawing>
-          <wp:inline distT="0" distB="0" distL="0" distR="0" wp14:anchorId="36F3D84D" wp14:editId="4A1DC506">
+          <wp:inline distT="0" distB="0" distL="0" distR="0" wp14:anchorId="4473E930" wp14:editId="2DC5AC75">
             <wp:extent cx="5943600" cy="3096895"/>
             <wp:effectExtent l="0" t="0" r="0" b="1905"/>
             <wp:docPr id="1" name="Picture 1"/>
@@ -155,8 +147,6 @@
         </w:rPr>
         <w:t xml:space="preserve"> </w:t>
       </w:r>
-      <w:bookmarkStart w:id="0" w:name="_GoBack"/>
-      <w:bookmarkEnd w:id="0"/>
     </w:p>
     <w:p>
       <w:pPr>
@@ -175,7 +165,7 @@
           <w:szCs w:val="24"/>
         </w:rPr>
         <w:drawing>
-          <wp:inline distT="0" distB="0" distL="0" distR="0">
+          <wp:inline distT="0" distB="0" distL="0" distR="0" wp14:anchorId="1375CC10" wp14:editId="29224733">
             <wp:extent cx="5943600" cy="3693160"/>
             <wp:effectExtent l="63500" t="63500" r="127000" b="129540"/>
             <wp:docPr id="4" name="Picture 4"/>
@@ -708,23 +698,13 @@
           <w:szCs w:val="24"/>
         </w:rPr>
       </w:pPr>
-      <w:proofErr w:type="spellStart"/>
-      <w:r>
-        <w:rPr>
-          <w:rFonts w:ascii="Times New Roman" w:hAnsi="Times New Roman" w:cs="Times New Roman"/>
-          <w:sz w:val="24"/>
-          <w:szCs w:val="24"/>
-        </w:rPr>
-        <w:t xml:space="preserve">The </w:t>
-      </w:r>
-      <w:proofErr w:type="spellEnd"/>
-      <w:r>
-        <w:rPr>
-          <w:rFonts w:ascii="Times New Roman" w:hAnsi="Times New Roman" w:cs="Times New Roman"/>
-          <w:sz w:val="24"/>
-          <w:szCs w:val="24"/>
-        </w:rPr>
-        <w:t>steps needed to fix the issue are as follows:</w:t>
+      <w:r>
+        <w:rPr>
+          <w:rFonts w:ascii="Times New Roman" w:hAnsi="Times New Roman" w:cs="Times New Roman"/>
+          <w:sz w:val="24"/>
+          <w:szCs w:val="24"/>
+        </w:rPr>
+        <w:t>The steps needed to fix the issue are as follows:</w:t>
       </w:r>
     </w:p>
     <w:p>
@@ -754,7 +734,15 @@
           <w:sz w:val="24"/>
           <w:szCs w:val="24"/>
         </w:rPr>
-        <w:t xml:space="preserve">the connection between legend and </w:t>
+        <w:t>the connection between legend</w:t>
+      </w:r>
+      <w:r>
+        <w:rPr>
+          <w:rFonts w:ascii="Times New Roman" w:hAnsi="Times New Roman" w:cs="Times New Roman"/>
+          <w:sz w:val="24"/>
+          <w:szCs w:val="24"/>
+        </w:rPr>
+        <w:t xml:space="preserve">, axis, </w:t>
       </w:r>
       <w:proofErr w:type="spellStart"/>
       <w:r>
@@ -786,7 +774,7 @@
           <w:sz w:val="24"/>
           <w:szCs w:val="24"/>
         </w:rPr>
-        <w:t>Explore how to display the legend in a nice way and implement it.</w:t>
+        <w:t>Find way to detect legend properties from axes, axis without changing drastic changes such as adding new arguments to existing methods</w:t>
       </w:r>
     </w:p>
     <w:p>
@@ -802,6 +790,54 @@
           <w:szCs w:val="24"/>
         </w:rPr>
       </w:pPr>
+      <w:r>
+        <w:rPr>
+          <w:rFonts w:ascii="Times New Roman" w:hAnsi="Times New Roman" w:cs="Times New Roman"/>
+          <w:sz w:val="24"/>
+          <w:szCs w:val="24"/>
+        </w:rPr>
+        <w:t xml:space="preserve">Account for legend size and location within </w:t>
+      </w:r>
+      <w:proofErr w:type="spellStart"/>
+      <w:r>
+        <w:rPr>
+          <w:rFonts w:ascii="Times New Roman" w:hAnsi="Times New Roman" w:cs="Times New Roman"/>
+          <w:sz w:val="24"/>
+          <w:szCs w:val="24"/>
+        </w:rPr>
+        <w:t>bbox</w:t>
+      </w:r>
+      <w:proofErr w:type="spellEnd"/>
+      <w:r>
+        <w:rPr>
+          <w:rFonts w:ascii="Times New Roman" w:hAnsi="Times New Roman" w:cs="Times New Roman"/>
+          <w:sz w:val="24"/>
+          <w:szCs w:val="24"/>
+        </w:rPr>
+        <w:t xml:space="preserve"> calculations</w:t>
+      </w:r>
+    </w:p>
+    <w:p>
+      <w:pPr>
+        <w:pStyle w:val="ListParagraph"/>
+        <w:numPr>
+          <w:ilvl w:val="0"/>
+          <w:numId w:val="1"/>
+        </w:numPr>
+        <w:rPr>
+          <w:rFonts w:ascii="Times New Roman" w:hAnsi="Times New Roman" w:cs="Times New Roman"/>
+          <w:sz w:val="24"/>
+          <w:szCs w:val="24"/>
+        </w:rPr>
+      </w:pPr>
+      <w:r>
+        <w:rPr>
+          <w:rFonts w:ascii="Times New Roman" w:hAnsi="Times New Roman" w:cs="Times New Roman"/>
+          <w:sz w:val="24"/>
+          <w:szCs w:val="24"/>
+        </w:rPr>
+        <w:t>Ensure that changes do not affect larger codebase</w:t>
+      </w:r>
     </w:p>
     <w:p>
       <w:pPr>
@@ -923,15 +959,6 @@
     </w:p>
     <w:p>
       <w:pPr>
-        <w:rPr>
-          <w:rFonts w:ascii="Times New Roman" w:hAnsi="Times New Roman" w:cs="Times New Roman"/>
-          <w:sz w:val="24"/>
-          <w:szCs w:val="24"/>
-        </w:rPr>
-      </w:pPr>
-    </w:p>
-    <w:p>
-      <w:pPr>
         <w:ind w:firstLine="720"/>
         <w:rPr>
           <w:rFonts w:ascii="Times New Roman" w:hAnsi="Times New Roman" w:cs="Times New Roman"/>
@@ -1022,6 +1049,8 @@
           <w:szCs w:val="24"/>
         </w:rPr>
       </w:pPr>
+      <w:bookmarkStart w:id="0" w:name="_GoBack"/>
+      <w:bookmarkEnd w:id="0"/>
     </w:p>
     <w:sectPr>
       <w:pgSz w:w="12240" w:h="15840"/>

</xml_diff>

<commit_message>
Updated Legend Bbox bug doc
</commit_message>
<xml_diff>
--- a/D3/bug_desc/bbox_tight_legend.docx
+++ b/D3/bug_desc/bbox_tight_legend.docx
@@ -396,7 +396,7 @@
           <w:sz w:val="24"/>
           <w:szCs w:val="24"/>
         </w:rPr>
-        <w:t>condense</w:t>
+        <w:t>reduce</w:t>
       </w:r>
       <w:r>
         <w:rPr>
@@ -412,7 +412,23 @@
           <w:sz w:val="24"/>
           <w:szCs w:val="24"/>
         </w:rPr>
-        <w:t xml:space="preserve"> size of the outputted </w:t>
+        <w:t xml:space="preserve"> size of the </w:t>
+      </w:r>
+      <w:r>
+        <w:rPr>
+          <w:rFonts w:ascii="Times New Roman" w:hAnsi="Times New Roman" w:cs="Times New Roman"/>
+          <w:sz w:val="24"/>
+          <w:szCs w:val="24"/>
+        </w:rPr>
+        <w:t xml:space="preserve">whitespace in the </w:t>
+      </w:r>
+      <w:r>
+        <w:rPr>
+          <w:rFonts w:ascii="Times New Roman" w:hAnsi="Times New Roman" w:cs="Times New Roman"/>
+          <w:sz w:val="24"/>
+          <w:szCs w:val="24"/>
+        </w:rPr>
+        <w:t xml:space="preserve">outputted </w:t>
       </w:r>
       <w:r>
         <w:rPr>
@@ -428,7 +444,7 @@
           <w:sz w:val="24"/>
           <w:szCs w:val="24"/>
         </w:rPr>
-        <w:t xml:space="preserve">in the process of condensing the image, the figure’s legend is </w:t>
+        <w:t xml:space="preserve">in the process, the figure’s legend is </w:t>
       </w:r>
       <w:r>
         <w:rPr>
@@ -452,6 +468,14 @@
           <w:sz w:val="24"/>
           <w:szCs w:val="24"/>
         </w:rPr>
+        <w:t xml:space="preserve">This results in a figure that lacks important information. </w:t>
+      </w:r>
+      <w:r>
+        <w:rPr>
+          <w:rFonts w:ascii="Times New Roman" w:hAnsi="Times New Roman" w:cs="Times New Roman"/>
+          <w:sz w:val="24"/>
+          <w:szCs w:val="24"/>
+        </w:rPr>
         <w:t xml:space="preserve">This </w:t>
       </w:r>
       <w:r>
@@ -460,7 +484,55 @@
           <w:sz w:val="24"/>
           <w:szCs w:val="24"/>
         </w:rPr>
-        <w:t xml:space="preserve">rendering is inconsistent when you use the </w:t>
+        <w:t xml:space="preserve">rendering is </w:t>
+      </w:r>
+      <w:r>
+        <w:rPr>
+          <w:rFonts w:ascii="Times New Roman" w:hAnsi="Times New Roman" w:cs="Times New Roman"/>
+          <w:sz w:val="24"/>
+          <w:szCs w:val="24"/>
+        </w:rPr>
+        <w:t xml:space="preserve">also </w:t>
+      </w:r>
+      <w:r>
+        <w:rPr>
+          <w:rFonts w:ascii="Times New Roman" w:hAnsi="Times New Roman" w:cs="Times New Roman"/>
+          <w:sz w:val="24"/>
+          <w:szCs w:val="24"/>
+        </w:rPr>
+        <w:t xml:space="preserve">inconsistent </w:t>
+      </w:r>
+      <w:r>
+        <w:rPr>
+          <w:rFonts w:ascii="Times New Roman" w:hAnsi="Times New Roman" w:cs="Times New Roman"/>
+          <w:sz w:val="24"/>
+          <w:szCs w:val="24"/>
+        </w:rPr>
+        <w:t xml:space="preserve">with </w:t>
+      </w:r>
+      <w:r>
+        <w:rPr>
+          <w:rFonts w:ascii="Times New Roman" w:hAnsi="Times New Roman" w:cs="Times New Roman"/>
+          <w:sz w:val="24"/>
+          <w:szCs w:val="24"/>
+        </w:rPr>
+        <w:t>us</w:t>
+      </w:r>
+      <w:r>
+        <w:rPr>
+          <w:rFonts w:ascii="Times New Roman" w:hAnsi="Times New Roman" w:cs="Times New Roman"/>
+          <w:sz w:val="24"/>
+          <w:szCs w:val="24"/>
+        </w:rPr>
+        <w:t>ing</w:t>
+      </w:r>
+      <w:r>
+        <w:rPr>
+          <w:rFonts w:ascii="Times New Roman" w:hAnsi="Times New Roman" w:cs="Times New Roman"/>
+          <w:sz w:val="24"/>
+          <w:szCs w:val="24"/>
+        </w:rPr>
+        <w:t xml:space="preserve"> the </w:t>
       </w:r>
       <w:proofErr w:type="spellStart"/>
       <w:r>
@@ -486,51 +558,23 @@
           <w:sz w:val="24"/>
           <w:szCs w:val="24"/>
         </w:rPr>
-        <w:t xml:space="preserve">property </w:t>
-      </w:r>
-      <w:r>
-        <w:rPr>
-          <w:rFonts w:ascii="Times New Roman" w:hAnsi="Times New Roman" w:cs="Times New Roman"/>
-          <w:sz w:val="24"/>
-          <w:szCs w:val="24"/>
-        </w:rPr>
-        <w:t xml:space="preserve">instead of </w:t>
-      </w:r>
-      <w:proofErr w:type="spellStart"/>
-      <w:r>
-        <w:rPr>
-          <w:rFonts w:ascii="Times New Roman" w:hAnsi="Times New Roman" w:cs="Times New Roman"/>
-          <w:sz w:val="24"/>
-          <w:szCs w:val="24"/>
-        </w:rPr>
-        <w:t>bbox_anchor</w:t>
-      </w:r>
-      <w:proofErr w:type="spellEnd"/>
-      <w:r>
-        <w:rPr>
-          <w:rFonts w:ascii="Times New Roman" w:hAnsi="Times New Roman" w:cs="Times New Roman"/>
-          <w:sz w:val="24"/>
-          <w:szCs w:val="24"/>
-        </w:rPr>
-        <w:t xml:space="preserve">. If the </w:t>
-      </w:r>
-      <w:proofErr w:type="spellStart"/>
-      <w:r>
-        <w:rPr>
-          <w:rFonts w:ascii="Times New Roman" w:hAnsi="Times New Roman" w:cs="Times New Roman"/>
-          <w:sz w:val="24"/>
-          <w:szCs w:val="24"/>
-        </w:rPr>
-        <w:t>loc</w:t>
-      </w:r>
-      <w:proofErr w:type="spellEnd"/>
-      <w:r>
-        <w:rPr>
-          <w:rFonts w:ascii="Times New Roman" w:hAnsi="Times New Roman" w:cs="Times New Roman"/>
-          <w:sz w:val="24"/>
-          <w:szCs w:val="24"/>
-        </w:rPr>
-        <w:t xml:space="preserve"> property is used, the legend is not omitted in the outputted file, and a detailed figure is produced.</w:t>
+        <w:t>property</w:t>
+      </w:r>
+      <w:r>
+        <w:rPr>
+          <w:rFonts w:ascii="Times New Roman" w:hAnsi="Times New Roman" w:cs="Times New Roman"/>
+          <w:sz w:val="24"/>
+          <w:szCs w:val="24"/>
+        </w:rPr>
+        <w:t xml:space="preserve">, wherein </w:t>
+      </w:r>
+      <w:r>
+        <w:rPr>
+          <w:rFonts w:ascii="Times New Roman" w:hAnsi="Times New Roman" w:cs="Times New Roman"/>
+          <w:sz w:val="24"/>
+          <w:szCs w:val="24"/>
+        </w:rPr>
+        <w:t>the legend is not omitted in the outputted file, and a detailed figure is produced.</w:t>
       </w:r>
       <w:r>
         <w:rPr>
@@ -540,47 +584,15 @@
         </w:rPr>
         <w:t xml:space="preserve"> </w:t>
       </w:r>
-      <w:r>
-        <w:rPr>
-          <w:rFonts w:ascii="Times New Roman" w:hAnsi="Times New Roman" w:cs="Times New Roman"/>
-          <w:sz w:val="24"/>
-          <w:szCs w:val="24"/>
-        </w:rPr>
-        <w:t xml:space="preserve">This deduction helps us isolate the error specifically to the </w:t>
-      </w:r>
-      <w:proofErr w:type="spellStart"/>
-      <w:r>
-        <w:rPr>
-          <w:rFonts w:ascii="Times New Roman" w:hAnsi="Times New Roman" w:cs="Times New Roman"/>
-          <w:sz w:val="24"/>
-          <w:szCs w:val="24"/>
-        </w:rPr>
-        <w:t>bbox_anchor</w:t>
-      </w:r>
-      <w:proofErr w:type="spellEnd"/>
-      <w:r>
-        <w:rPr>
-          <w:rFonts w:ascii="Times New Roman" w:hAnsi="Times New Roman" w:cs="Times New Roman"/>
-          <w:sz w:val="24"/>
-          <w:szCs w:val="24"/>
-        </w:rPr>
-        <w:t xml:space="preserve"> property</w:t>
-      </w:r>
-      <w:r>
-        <w:rPr>
-          <w:rFonts w:ascii="Times New Roman" w:hAnsi="Times New Roman" w:cs="Times New Roman"/>
-          <w:sz w:val="24"/>
-          <w:szCs w:val="24"/>
-        </w:rPr>
-        <w:t xml:space="preserve"> of a legend</w:t>
-      </w:r>
-      <w:r>
-        <w:rPr>
-          <w:rFonts w:ascii="Times New Roman" w:hAnsi="Times New Roman" w:cs="Times New Roman"/>
-          <w:sz w:val="24"/>
-          <w:szCs w:val="24"/>
-        </w:rPr>
-        <w:t xml:space="preserve">. </w:t>
+      <w:bookmarkStart w:id="0" w:name="_GoBack"/>
+      <w:bookmarkEnd w:id="0"/>
+      <w:r>
+        <w:rPr>
+          <w:rFonts w:ascii="Times New Roman" w:hAnsi="Times New Roman" w:cs="Times New Roman"/>
+          <w:sz w:val="24"/>
+          <w:szCs w:val="24"/>
+        </w:rPr>
+        <w:t xml:space="preserve"> </w:t>
       </w:r>
     </w:p>
     <w:p>
@@ -1049,8 +1061,6 @@
           <w:szCs w:val="24"/>
         </w:rPr>
       </w:pPr>
-      <w:bookmarkStart w:id="0" w:name="_GoBack"/>
-      <w:bookmarkEnd w:id="0"/>
     </w:p>
     <w:sectPr>
       <w:pgSz w:w="12240" w:h="15840"/>

</xml_diff>